<commit_message>
Last commit of the semester
</commit_message>
<xml_diff>
--- a/Lab4Report.docx
+++ b/Lab4Report.docx
@@ -128,7 +128,23 @@
           <w:sz w:val="28"/>
           <w:szCs w:val="28"/>
         </w:rPr>
-        <w:t>Abhishek Bhowmik (abhowmi1),</w:t>
+        <w:t>Abhishek Bhowmi</w:t>
+      </w:r>
+      <w:r>
+        <w:rPr>
+          <w:bCs/>
+          <w:sz w:val="28"/>
+          <w:szCs w:val="28"/>
+        </w:rPr>
+        <w:t>c</w:t>
+      </w:r>
+      <w:r>
+        <w:rPr>
+          <w:bCs/>
+          <w:sz w:val="28"/>
+          <w:szCs w:val="28"/>
+        </w:rPr>
+        <w:t>k (abhowmi1),</w:t>
       </w:r>
     </w:p>
     <w:p>
@@ -566,8 +582,10 @@
           <w:sz w:val="28"/>
           <w:szCs w:val="28"/>
         </w:rPr>
-        <w:t>14</w:t>
-      </w:r>
+        <w:t>17</w:t>
+      </w:r>
+      <w:bookmarkStart w:id="0" w:name="_GoBack"/>
+      <w:bookmarkEnd w:id="0"/>
     </w:p>
     <w:p>
       <w:pPr>
@@ -606,6 +624,7 @@
           <w:sz w:val="36"/>
           <w:szCs w:val="36"/>
         </w:rPr>
+        <w:lastRenderedPageBreak/>
         <w:t>Problem Definition</w:t>
       </w:r>
     </w:p>
@@ -765,6 +784,7 @@
           <w:sz w:val="36"/>
           <w:szCs w:val="36"/>
         </w:rPr>
+        <w:lastRenderedPageBreak/>
         <w:t>Solution</w:t>
       </w:r>
       <w:r>
@@ -790,6 +810,7 @@
     </w:p>
     <w:p>
       <w:pPr>
+        <w:jc w:val="both"/>
         <w:rPr>
           <w:bCs/>
           <w:sz w:val="28"/>
@@ -807,6 +828,7 @@
     </w:p>
     <w:p>
       <w:pPr>
+        <w:jc w:val="both"/>
         <w:rPr>
           <w:bCs/>
           <w:sz w:val="28"/>
@@ -816,6 +838,7 @@
     </w:p>
     <w:p>
       <w:pPr>
+        <w:jc w:val="both"/>
         <w:rPr>
           <w:bCs/>
           <w:sz w:val="28"/>
@@ -897,6 +920,7 @@
     </w:p>
     <w:p>
       <w:pPr>
+        <w:jc w:val="both"/>
         <w:rPr>
           <w:bCs/>
           <w:sz w:val="28"/>
@@ -906,19 +930,44 @@
     </w:p>
     <w:p>
       <w:pPr>
-        <w:rPr>
-          <w:bCs/>
-          <w:sz w:val="28"/>
-          <w:szCs w:val="28"/>
-        </w:rPr>
-      </w:pPr>
-      <w:r>
-        <w:rPr>
-          <w:bCs/>
-          <w:sz w:val="28"/>
-          <w:szCs w:val="28"/>
-        </w:rPr>
-        <w:t xml:space="preserve">This idea is then extended to calculate cluster centers in a dataset containing DNA strands (randomly generated using a script provided with the code). The closest center to each strand is calculated using the maximum frequency technique for each DNA base at a given position in the DNA strand. Using OpenMPI for communication, K-means is parallelized for better performance across several nodes. </w:t>
+        <w:jc w:val="both"/>
+        <w:rPr>
+          <w:bCs/>
+          <w:sz w:val="28"/>
+          <w:szCs w:val="28"/>
+        </w:rPr>
+      </w:pPr>
+      <w:r>
+        <w:rPr>
+          <w:bCs/>
+          <w:sz w:val="28"/>
+          <w:szCs w:val="28"/>
+        </w:rPr>
+        <w:t xml:space="preserve">This idea is then extended to calculate cluster centers in a dataset containing DNA strands (randomly generated using a script provided with the code). </w:t>
+      </w:r>
+      <w:r>
+        <w:rPr>
+          <w:bCs/>
+          <w:sz w:val="28"/>
+          <w:szCs w:val="28"/>
+        </w:rPr>
+        <w:t>The closest center to each strand is calculated using the string edit distance (assuming DNA strands are represented as strings). The centroid for a set of DNA strands is computed by setting each position of the centroid strand to the most occurring character(base) at the corresponding position for all strands in the cluster.</w:t>
+      </w:r>
+      <w:r>
+        <w:rPr>
+          <w:bCs/>
+          <w:sz w:val="28"/>
+          <w:szCs w:val="28"/>
+        </w:rPr>
+        <w:t xml:space="preserve"> </w:t>
+      </w:r>
+      <w:r>
+        <w:rPr>
+          <w:bCs/>
+          <w:sz w:val="28"/>
+          <w:szCs w:val="28"/>
+        </w:rPr>
+        <w:t xml:space="preserve">Using OpenMPI for communication, K-means is parallelized for better performance across several nodes. </w:t>
       </w:r>
     </w:p>
     <w:p>
@@ -954,6 +1003,7 @@
           <w:sz w:val="36"/>
           <w:szCs w:val="36"/>
         </w:rPr>
+        <w:lastRenderedPageBreak/>
         <w:t>Clustering Overview</w:t>
       </w:r>
     </w:p>
@@ -1062,6 +1112,7 @@
     </w:p>
     <w:p>
       <w:pPr>
+        <w:jc w:val="both"/>
         <w:rPr>
           <w:bCs/>
           <w:sz w:val="28"/>
@@ -1303,6 +1354,7 @@
     </w:p>
     <w:p>
       <w:pPr>
+        <w:jc w:val="both"/>
         <w:rPr>
           <w:bCs/>
           <w:sz w:val="28"/>
@@ -1325,6 +1377,7 @@
           <w:ilvl w:val="0"/>
           <w:numId w:val="18"/>
         </w:numPr>
+        <w:jc w:val="both"/>
         <w:rPr>
           <w:bCs/>
           <w:sz w:val="28"/>
@@ -1347,6 +1400,7 @@
           <w:ilvl w:val="0"/>
           <w:numId w:val="18"/>
         </w:numPr>
+        <w:jc w:val="both"/>
         <w:rPr>
           <w:bCs/>
           <w:sz w:val="28"/>
@@ -1369,6 +1423,7 @@
           <w:ilvl w:val="0"/>
           <w:numId w:val="18"/>
         </w:numPr>
+        <w:jc w:val="both"/>
         <w:rPr>
           <w:bCs/>
           <w:sz w:val="28"/>
@@ -1409,6 +1464,7 @@
           <w:sz w:val="36"/>
           <w:szCs w:val="36"/>
         </w:rPr>
+        <w:lastRenderedPageBreak/>
         <w:t>Implementation</w:t>
       </w:r>
     </w:p>
@@ -1446,7 +1502,7 @@
           <w:sz w:val="28"/>
           <w:szCs w:val="28"/>
         </w:rPr>
-        <w:t>The major difference between these two implementations lies is the calculation of cluster centers from the points belonging to the cluster.</w:t>
+        <w:t>The major differences between these two implementations lie in the calculation of cluster centers from the points belonging to the cluster and the calculation of distance between two points.</w:t>
       </w:r>
     </w:p>
     <w:p>
@@ -1516,7 +1572,71 @@
           <w:sz w:val="28"/>
           <w:szCs w:val="28"/>
         </w:rPr>
-        <w:t xml:space="preserve"> Dataset generation for the 2D dataset is done using the starter script provided with the handout. However, we have written a similar script to generate the dataset for DNA strands. We begin by choosing a certain (user supplied) number of centers, and generate equal number of data points close to these centers, as implemented in the 2D dataset generator. The key difference here, of course, is the representation of the DNA strands dataset. We use comma-separated strands, where is base has value ‘a’, ‘c’, ‘t’ or ‘g’. </w:t>
+        <w:t xml:space="preserve"> Dataset generation for the 2D dataset is done using the starter script pro</w:t>
+      </w:r>
+      <w:r>
+        <w:rPr>
+          <w:bCs/>
+          <w:sz w:val="28"/>
+          <w:szCs w:val="28"/>
+        </w:rPr>
+        <w:t>vided with the handout. W</w:t>
+      </w:r>
+      <w:r>
+        <w:rPr>
+          <w:bCs/>
+          <w:sz w:val="28"/>
+          <w:szCs w:val="28"/>
+        </w:rPr>
+        <w:t xml:space="preserve">e have written a similar script to generate the dataset for DNA strands. </w:t>
+      </w:r>
+      <w:r>
+        <w:rPr>
+          <w:bCs/>
+          <w:sz w:val="28"/>
+          <w:szCs w:val="28"/>
+        </w:rPr>
+        <w:t xml:space="preserve">We take in two </w:t>
+      </w:r>
+      <w:r>
+        <w:rPr>
+          <w:bCs/>
+          <w:sz w:val="28"/>
+          <w:szCs w:val="28"/>
+        </w:rPr>
+        <w:t>parameters similar to the provided script (number of clusters and number of points per cluster). First, we randomly generate a number of points equal to the number of clusters and indicate these as centroids. For each of these centroids,</w:t>
+      </w:r>
+      <w:r>
+        <w:rPr>
+          <w:bCs/>
+          <w:sz w:val="28"/>
+          <w:szCs w:val="28"/>
+        </w:rPr>
+        <w:t xml:space="preserve"> we generate a number of points</w:t>
+      </w:r>
+      <w:r>
+        <w:rPr>
+          <w:bCs/>
+          <w:sz w:val="28"/>
+          <w:szCs w:val="28"/>
+        </w:rPr>
+        <w:t xml:space="preserve"> equal to the value of the second user supplied parameter. These points are generated by mutating each position of the centroid strand (with probability 0.2). All the points are then shuffled and accumulated to build our dataset. The result is a set of points that possesses with good underlying clusters (we also save the list of generated centroids to validate our solution against). We represent the DNA points as comma-separated strands, wh</w:t>
+      </w:r>
+      <w:r>
+        <w:rPr>
+          <w:bCs/>
+          <w:sz w:val="28"/>
+          <w:szCs w:val="28"/>
+        </w:rPr>
+        <w:t>ere each base has value ‘a’, ‘c</w:t>
+      </w:r>
+      <w:r>
+        <w:rPr>
+          <w:bCs/>
+          <w:sz w:val="28"/>
+          <w:szCs w:val="28"/>
+        </w:rPr>
+        <w:t>, ‘t’ or ‘g’.</w:t>
       </w:r>
     </w:p>
     <w:p>
@@ -1560,7 +1680,23 @@
           <w:sz w:val="28"/>
           <w:szCs w:val="28"/>
         </w:rPr>
-        <w:t>: Invoking the scripts to generate the dataset and to run the sequential and MPI implementations of clustering is provided in the README file. We mainly require, from the user, the input file, number of points in the dataset, number of clusters to be generated, and the dimensions of the dataset (especially in the case of DNA strands). We assume, as mentioned in the handout, that the DNA strands are all of equal length.</w:t>
+        <w:t xml:space="preserve">: </w:t>
+      </w:r>
+      <w:r>
+        <w:rPr>
+          <w:bCs/>
+          <w:sz w:val="28"/>
+          <w:szCs w:val="28"/>
+        </w:rPr>
+        <w:t>Instructions to invoke the data generator scripts and run the sequential and MPI implementations of clustering are provided in the README file</w:t>
+      </w:r>
+      <w:r>
+        <w:rPr>
+          <w:bCs/>
+          <w:sz w:val="28"/>
+          <w:szCs w:val="28"/>
+        </w:rPr>
+        <w:t>. We mainly require, from the user, the input file, number of points in the dataset, number of clusters to be generated, and the dimensions of the dataset (especially in the case of DNA strands). We assume, as mentioned in the handout, that the DNA strands are all of equal length.</w:t>
       </w:r>
     </w:p>
     <w:p>
@@ -1648,7 +1784,16 @@
           <w:sz w:val="28"/>
           <w:szCs w:val="28"/>
         </w:rPr>
-        <w:t>Hence, for calculating centroids, we sum up all points that a</w:t>
+        <w:t xml:space="preserve">Hence, for calculating </w:t>
+      </w:r>
+      <w:r>
+        <w:rPr>
+          <w:bCs/>
+          <w:sz w:val="28"/>
+          <w:szCs w:val="28"/>
+        </w:rPr>
+        <w:lastRenderedPageBreak/>
+        <w:t>centroids, we sum up all points that a</w:t>
       </w:r>
       <w:r>
         <w:rPr>
@@ -1744,23 +1889,15 @@
           <w:sz w:val="28"/>
           <w:szCs w:val="28"/>
         </w:rPr>
-        <w:t>The distance function for this dataset is defined by the maximum number of bases in the DNA strand that are</w:t>
-      </w:r>
-      <w:r>
-        <w:rPr>
-          <w:bCs/>
-          <w:sz w:val="28"/>
-          <w:szCs w:val="28"/>
-        </w:rPr>
-        <w:t xml:space="preserve"> equal between the strand under consideration, and the centers.</w:t>
-      </w:r>
-      <w:r>
-        <w:rPr>
-          <w:bCs/>
-          <w:sz w:val="28"/>
-          <w:szCs w:val="28"/>
-        </w:rPr>
-        <w:t xml:space="preserve"> </w:t>
+        <w:t>The distance function for this dataset is defined by the number of different bases between the corresponding positions of two DNA strands</w:t>
+      </w:r>
+      <w:r>
+        <w:rPr>
+          <w:bCs/>
+          <w:sz w:val="28"/>
+          <w:szCs w:val="28"/>
+        </w:rPr>
+        <w:t xml:space="preserve">. </w:t>
       </w:r>
       <w:r>
         <w:rPr>
@@ -2272,6 +2409,7 @@
           <w:sz w:val="36"/>
           <w:szCs w:val="36"/>
         </w:rPr>
+        <w:lastRenderedPageBreak/>
         <w:t>Analysis</w:t>
       </w:r>
     </w:p>
@@ -2308,7 +2446,23 @@
           <w:sz w:val="28"/>
           <w:szCs w:val="28"/>
         </w:rPr>
-        <w:t>varying number of cluster centers, and increasing number of parallel nodes executing the algorithm. Since our algorithm selected random initial cluster centers, we ran the algorithm for each triple of (#p</w:t>
+        <w:t xml:space="preserve">varying number of cluster centers, and increasing </w:t>
+      </w:r>
+      <w:r>
+        <w:rPr>
+          <w:bCs/>
+          <w:sz w:val="28"/>
+          <w:szCs w:val="28"/>
+        </w:rPr>
+        <w:t xml:space="preserve">the </w:t>
+      </w:r>
+      <w:r>
+        <w:rPr>
+          <w:bCs/>
+          <w:sz w:val="28"/>
+          <w:szCs w:val="28"/>
+        </w:rPr>
+        <w:t>number of parallel nodes executing the algorithm. Since our algorithm selected random initial cluster centers, we ran the algorithm for each triple of (#p</w:t>
       </w:r>
       <w:r>
         <w:rPr>
@@ -6848,6 +7002,7 @@
         <w:rPr>
           <w:noProof/>
         </w:rPr>
+        <w:lastRenderedPageBreak/>
         <w:drawing>
           <wp:inline distT="0" distB="0" distL="0" distR="0" wp14:anchorId="32811DEA" wp14:editId="76180394">
             <wp:extent cx="5486400" cy="3543300"/>
@@ -6974,6 +7129,7 @@
         <w:rPr>
           <w:noProof/>
         </w:rPr>
+        <w:lastRenderedPageBreak/>
         <w:drawing>
           <wp:inline distT="0" distB="0" distL="0" distR="0" wp14:anchorId="3BB43ACE" wp14:editId="0C40C3DC">
             <wp:extent cx="5486400" cy="3742055"/>
@@ -7210,6 +7366,7 @@
           <w:sz w:val="28"/>
           <w:szCs w:val="28"/>
         </w:rPr>
+        <w:lastRenderedPageBreak/>
         <w:t xml:space="preserve">For the </w:t>
       </w:r>
       <w:r>
@@ -11162,6 +11319,7 @@
         <w:rPr>
           <w:noProof/>
         </w:rPr>
+        <w:lastRenderedPageBreak/>
         <w:drawing>
           <wp:inline distT="0" distB="0" distL="0" distR="0" wp14:anchorId="0859E773" wp14:editId="6AE37E92">
             <wp:extent cx="5486400" cy="3742055"/>
@@ -11285,6 +11443,7 @@
           <w:szCs w:val="28"/>
           <w:u w:val="single"/>
         </w:rPr>
+        <w:lastRenderedPageBreak/>
         <w:t>Observations</w:t>
       </w:r>
       <w:r>
@@ -11297,11 +11456,10 @@
         </w:rPr>
         <w:t>:</w:t>
       </w:r>
-      <w:bookmarkStart w:id="0" w:name="_GoBack"/>
-      <w:bookmarkEnd w:id="0"/>
     </w:p>
     <w:p>
       <w:pPr>
+        <w:jc w:val="both"/>
         <w:rPr>
           <w:bCs/>
           <w:sz w:val="28"/>
@@ -11332,6 +11490,7 @@
           <w:ilvl w:val="0"/>
           <w:numId w:val="16"/>
         </w:numPr>
+        <w:jc w:val="both"/>
         <w:rPr>
           <w:bCs/>
           <w:sz w:val="28"/>
@@ -11410,6 +11569,7 @@
           <w:ilvl w:val="0"/>
           <w:numId w:val="16"/>
         </w:numPr>
+        <w:jc w:val="both"/>
         <w:rPr>
           <w:bCs/>
           <w:sz w:val="28"/>
@@ -11488,6 +11648,7 @@
           <w:ilvl w:val="0"/>
           <w:numId w:val="16"/>
         </w:numPr>
+        <w:jc w:val="both"/>
         <w:rPr>
           <w:bCs/>
           <w:sz w:val="28"/>
@@ -11532,7 +11693,23 @@
           <w:sz w:val="28"/>
           <w:szCs w:val="28"/>
         </w:rPr>
-        <w:t>d to run them on 12 worker nodes. In this case, the communication time between the nodes is higher, without providing any time benefits for clustering.</w:t>
+        <w:t xml:space="preserve">d to run them on 12 worker nodes. In this case, the communication time between the nodes is higher, </w:t>
+      </w:r>
+      <w:r>
+        <w:rPr>
+          <w:bCs/>
+          <w:sz w:val="28"/>
+          <w:szCs w:val="28"/>
+        </w:rPr>
+        <w:t>overshadowing the benefits of parallelization</w:t>
+      </w:r>
+      <w:r>
+        <w:rPr>
+          <w:bCs/>
+          <w:sz w:val="28"/>
+          <w:szCs w:val="28"/>
+        </w:rPr>
+        <w:t>.</w:t>
       </w:r>
       <w:r>
         <w:rPr>
@@ -11550,6 +11727,7 @@
           <w:ilvl w:val="0"/>
           <w:numId w:val="16"/>
         </w:numPr>
+        <w:jc w:val="both"/>
         <w:rPr>
           <w:bCs/>
           <w:sz w:val="28"/>
@@ -11612,75 +11790,20 @@
           <w:ilvl w:val="0"/>
           <w:numId w:val="16"/>
         </w:numPr>
-        <w:rPr>
-          <w:bCs/>
-          <w:sz w:val="28"/>
-          <w:szCs w:val="28"/>
-        </w:rPr>
-      </w:pPr>
-      <w:r>
-        <w:rPr>
-          <w:bCs/>
-          <w:sz w:val="28"/>
-          <w:szCs w:val="28"/>
-        </w:rPr>
-        <w:t>In addition,</w:t>
-      </w:r>
-      <w:r>
-        <w:rPr>
-          <w:bCs/>
-          <w:sz w:val="28"/>
-          <w:szCs w:val="28"/>
-        </w:rPr>
-        <w:t xml:space="preserve"> we also observed that the more the number of clusters, the more the time it takes to converge. </w:t>
-      </w:r>
-      <w:r>
-        <w:rPr>
-          <w:bCs/>
-          <w:sz w:val="28"/>
-          <w:szCs w:val="28"/>
-        </w:rPr>
-        <w:t>This is evident from the increase in the time for each execution for #</w:t>
-      </w:r>
-      <w:r>
-        <w:rPr>
-          <w:bCs/>
-          <w:sz w:val="28"/>
-          <w:szCs w:val="28"/>
-        </w:rPr>
-        <w:t xml:space="preserve">Clusters=15 as compared </w:t>
-      </w:r>
-      <w:r>
-        <w:rPr>
-          <w:bCs/>
-          <w:sz w:val="28"/>
-          <w:szCs w:val="28"/>
-        </w:rPr>
-        <w:t>10</w:t>
-      </w:r>
-      <w:r>
-        <w:rPr>
-          <w:bCs/>
-          <w:sz w:val="28"/>
-          <w:szCs w:val="28"/>
-        </w:rPr>
-        <w:t>, and the same for 10 compared to 5</w:t>
-      </w:r>
-      <w:r>
-        <w:rPr>
-          <w:bCs/>
-          <w:sz w:val="28"/>
-          <w:szCs w:val="28"/>
-        </w:rPr>
-        <w:t>.</w:t>
-      </w:r>
-      <w:r>
-        <w:rPr>
-          <w:bCs/>
-          <w:sz w:val="28"/>
-          <w:szCs w:val="28"/>
-        </w:rPr>
-        <w:t xml:space="preserve"> </w:t>
+        <w:jc w:val="both"/>
+        <w:rPr>
+          <w:bCs/>
+          <w:sz w:val="28"/>
+          <w:szCs w:val="28"/>
+        </w:rPr>
+      </w:pPr>
+      <w:r>
+        <w:rPr>
+          <w:bCs/>
+          <w:sz w:val="28"/>
+          <w:szCs w:val="28"/>
+        </w:rPr>
+        <w:t>For DNA datasets, we hit a sweet spot at P=4, followed by a slight increase and then a gradual decrease in execution time (explained in 1).</w:t>
       </w:r>
     </w:p>
     <w:p>
@@ -11690,48 +11813,160 @@
           <w:ilvl w:val="0"/>
           <w:numId w:val="16"/>
         </w:numPr>
-        <w:rPr>
-          <w:bCs/>
-          <w:sz w:val="28"/>
-          <w:szCs w:val="28"/>
-        </w:rPr>
-      </w:pPr>
-      <w:r>
-        <w:rPr>
-          <w:bCs/>
-          <w:sz w:val="28"/>
-          <w:szCs w:val="28"/>
-        </w:rPr>
-        <w:t xml:space="preserve">Though not evident form the dataset, we observed speedups due to reading a file from the cache. </w:t>
-      </w:r>
-      <w:r>
-        <w:rPr>
-          <w:bCs/>
-          <w:sz w:val="28"/>
-          <w:szCs w:val="28"/>
-        </w:rPr>
-        <w:t xml:space="preserve">The first time a large input file is read, the IO time is quite large. However it significantly decreases on reading the same file immediately again. </w:t>
+        <w:jc w:val="both"/>
+        <w:rPr>
+          <w:bCs/>
+          <w:sz w:val="28"/>
+          <w:szCs w:val="28"/>
+        </w:rPr>
+      </w:pPr>
+      <w:r>
+        <w:rPr>
+          <w:bCs/>
+          <w:sz w:val="28"/>
+          <w:szCs w:val="28"/>
+        </w:rPr>
+        <w:t xml:space="preserve">For DNA Strand datasets, we start observing the interesting trends over the number of processors only for the dataset of size 50 million. This leads us to believe that given the size of our DNA strands and the amount of variation among our points, parallelization will help in cases for input datasets that are more than 50 million in size. </w:t>
       </w:r>
     </w:p>
     <w:p>
       <w:pPr>
-        <w:rPr>
-          <w:bCs/>
-          <w:sz w:val="28"/>
-          <w:szCs w:val="28"/>
-        </w:rPr>
-      </w:pPr>
-      <w:r>
-        <w:rPr>
-          <w:bCs/>
-          <w:sz w:val="28"/>
-          <w:szCs w:val="28"/>
-        </w:rPr>
-        <w:br w:type="page"/>
+        <w:pStyle w:val="ListParagraph"/>
+        <w:numPr>
+          <w:ilvl w:val="0"/>
+          <w:numId w:val="16"/>
+        </w:numPr>
+        <w:jc w:val="both"/>
+        <w:rPr>
+          <w:bCs/>
+          <w:sz w:val="28"/>
+          <w:szCs w:val="28"/>
+        </w:rPr>
+      </w:pPr>
+      <w:r>
+        <w:rPr>
+          <w:bCs/>
+          <w:sz w:val="28"/>
+          <w:szCs w:val="28"/>
+        </w:rPr>
+        <w:t>In addition,</w:t>
+      </w:r>
+      <w:r>
+        <w:rPr>
+          <w:bCs/>
+          <w:sz w:val="28"/>
+          <w:szCs w:val="28"/>
+        </w:rPr>
+        <w:t xml:space="preserve"> we also observed that the more the number of clusters, the more the time it takes to converge. </w:t>
+      </w:r>
+      <w:r>
+        <w:rPr>
+          <w:bCs/>
+          <w:sz w:val="28"/>
+          <w:szCs w:val="28"/>
+        </w:rPr>
+        <w:t>This is evident from the increase in the time for each execution for #</w:t>
+      </w:r>
+      <w:r>
+        <w:rPr>
+          <w:bCs/>
+          <w:sz w:val="28"/>
+          <w:szCs w:val="28"/>
+        </w:rPr>
+        <w:t xml:space="preserve">Clusters=15 as compared </w:t>
+      </w:r>
+      <w:r>
+        <w:rPr>
+          <w:bCs/>
+          <w:sz w:val="28"/>
+          <w:szCs w:val="28"/>
+        </w:rPr>
+        <w:t>10</w:t>
+      </w:r>
+      <w:r>
+        <w:rPr>
+          <w:bCs/>
+          <w:sz w:val="28"/>
+          <w:szCs w:val="28"/>
+        </w:rPr>
+        <w:t>, and the same for 10 compared to 5</w:t>
+      </w:r>
+      <w:r>
+        <w:rPr>
+          <w:bCs/>
+          <w:sz w:val="28"/>
+          <w:szCs w:val="28"/>
+        </w:rPr>
+        <w:t>.</w:t>
+      </w:r>
+      <w:r>
+        <w:rPr>
+          <w:bCs/>
+          <w:sz w:val="28"/>
+          <w:szCs w:val="28"/>
+        </w:rPr>
+        <w:t xml:space="preserve"> </w:t>
       </w:r>
     </w:p>
     <w:p>
       <w:pPr>
+        <w:pStyle w:val="ListParagraph"/>
+        <w:numPr>
+          <w:ilvl w:val="0"/>
+          <w:numId w:val="16"/>
+        </w:numPr>
+        <w:jc w:val="both"/>
+        <w:rPr>
+          <w:bCs/>
+          <w:sz w:val="28"/>
+          <w:szCs w:val="28"/>
+        </w:rPr>
+      </w:pPr>
+      <w:r>
+        <w:rPr>
+          <w:bCs/>
+          <w:sz w:val="28"/>
+          <w:szCs w:val="28"/>
+        </w:rPr>
+        <w:t xml:space="preserve">Though not evident form the dataset, we observed speedups due to reading a file from the cache. </w:t>
+      </w:r>
+      <w:r>
+        <w:rPr>
+          <w:bCs/>
+          <w:sz w:val="28"/>
+          <w:szCs w:val="28"/>
+        </w:rPr>
+        <w:t xml:space="preserve">The first time a large input file is </w:t>
+      </w:r>
+      <w:r>
+        <w:rPr>
+          <w:bCs/>
+          <w:sz w:val="28"/>
+          <w:szCs w:val="28"/>
+        </w:rPr>
+        <w:lastRenderedPageBreak/>
+        <w:t xml:space="preserve">read, the IO time is quite large. However it significantly decreases on reading the same file immediately again. </w:t>
+      </w:r>
+    </w:p>
+    <w:p>
+      <w:pPr>
+        <w:rPr>
+          <w:bCs/>
+          <w:sz w:val="28"/>
+          <w:szCs w:val="28"/>
+        </w:rPr>
+      </w:pPr>
+      <w:r>
+        <w:rPr>
+          <w:bCs/>
+          <w:sz w:val="28"/>
+          <w:szCs w:val="28"/>
+        </w:rPr>
+        <w:br w:type="page"/>
+      </w:r>
+    </w:p>
+    <w:p>
+      <w:pPr>
         <w:jc w:val="both"/>
         <w:rPr>
           <w:b/>
@@ -11747,6 +11982,7 @@
           <w:sz w:val="36"/>
           <w:szCs w:val="36"/>
         </w:rPr>
+        <w:lastRenderedPageBreak/>
         <w:t>Conclusion</w:t>
       </w:r>
     </w:p>
@@ -11765,6 +12001,7 @@
       <w:pPr>
         <w:pStyle w:val="ListParagraph"/>
         <w:ind w:left="0"/>
+        <w:jc w:val="both"/>
         <w:rPr>
           <w:bCs/>
           <w:sz w:val="28"/>
@@ -11832,6 +12069,7 @@
       <w:pPr>
         <w:pStyle w:val="ListParagraph"/>
         <w:ind w:left="0"/>
+        <w:jc w:val="both"/>
         <w:rPr>
           <w:bCs/>
           <w:sz w:val="28"/>
@@ -11843,6 +12081,7 @@
       <w:pPr>
         <w:pStyle w:val="ListParagraph"/>
         <w:ind w:left="0"/>
+        <w:jc w:val="both"/>
         <w:rPr>
           <w:bCs/>
           <w:sz w:val="28"/>
@@ -11880,6 +12119,22 @@
           <w:szCs w:val="28"/>
         </w:rPr>
         <w:t>We believe, however, that with larger datasets, we will be able to obtain better performance gains with increased number of parallel workers.</w:t>
+      </w:r>
+      <w:r>
+        <w:rPr>
+          <w:bCs/>
+          <w:sz w:val="28"/>
+          <w:szCs w:val="28"/>
+        </w:rPr>
+        <w:t xml:space="preserve"> Another interesting interaction to observe would be the effect of parallelization on DNA datasets with different amounts of variation</w:t>
+      </w:r>
+      <w:r>
+        <w:rPr>
+          <w:bCs/>
+          <w:sz w:val="28"/>
+          <w:szCs w:val="28"/>
+        </w:rPr>
+        <w:t xml:space="preserve"> and strand sizes.</w:t>
       </w:r>
     </w:p>
     <w:sectPr>
@@ -11985,7 +12240,7 @@
         <w:rStyle w:val="PageNumber"/>
         <w:noProof/>
       </w:rPr>
-      <w:t>15</w:t>
+      <w:t>2</w:t>
     </w:r>
     <w:r>
       <w:rPr>
@@ -13684,6 +13939,15 @@
     <w:lsdException w:name="Strong" w:semiHidden="0" w:uiPriority="22" w:unhideWhenUsed="0" w:qFormat="1"/>
     <w:lsdException w:name="Emphasis" w:semiHidden="0" w:uiPriority="20" w:unhideWhenUsed="0" w:qFormat="1"/>
     <w:lsdException w:name="Table Grid" w:semiHidden="0" w:uiPriority="59" w:unhideWhenUsed="0"/>
+    <w:lsdException w:name="Note Level 1" w:semiHidden="0" w:unhideWhenUsed="0"/>
+    <w:lsdException w:name="Note Level 2" w:semiHidden="0" w:unhideWhenUsed="0"/>
+    <w:lsdException w:name="Note Level 3" w:semiHidden="0" w:unhideWhenUsed="0"/>
+    <w:lsdException w:name="Note Level 4" w:semiHidden="0" w:unhideWhenUsed="0"/>
+    <w:lsdException w:name="Note Level 5" w:semiHidden="0" w:unhideWhenUsed="0"/>
+    <w:lsdException w:name="Note Level 6" w:semiHidden="0" w:unhideWhenUsed="0"/>
+    <w:lsdException w:name="Note Level 7" w:semiHidden="0" w:unhideWhenUsed="0"/>
+    <w:lsdException w:name="Note Level 8" w:semiHidden="0" w:unhideWhenUsed="0"/>
+    <w:lsdException w:name="Note Level 9" w:semiHidden="0" w:unhideWhenUsed="0"/>
     <w:lsdException w:name="Placeholder Text" w:unhideWhenUsed="0"/>
     <w:lsdException w:name="No Spacing" w:semiHidden="0" w:uiPriority="1" w:unhideWhenUsed="0" w:qFormat="1"/>
     <w:lsdException w:name="Light Shading" w:semiHidden="0" w:uiPriority="60" w:unhideWhenUsed="0"/>
@@ -13951,6 +14215,15 @@
     <w:lsdException w:name="Strong" w:semiHidden="0" w:uiPriority="22" w:unhideWhenUsed="0" w:qFormat="1"/>
     <w:lsdException w:name="Emphasis" w:semiHidden="0" w:uiPriority="20" w:unhideWhenUsed="0" w:qFormat="1"/>
     <w:lsdException w:name="Table Grid" w:semiHidden="0" w:uiPriority="59" w:unhideWhenUsed="0"/>
+    <w:lsdException w:name="Note Level 1" w:semiHidden="0" w:unhideWhenUsed="0"/>
+    <w:lsdException w:name="Note Level 2" w:semiHidden="0" w:unhideWhenUsed="0"/>
+    <w:lsdException w:name="Note Level 3" w:semiHidden="0" w:unhideWhenUsed="0"/>
+    <w:lsdException w:name="Note Level 4" w:semiHidden="0" w:unhideWhenUsed="0"/>
+    <w:lsdException w:name="Note Level 5" w:semiHidden="0" w:unhideWhenUsed="0"/>
+    <w:lsdException w:name="Note Level 6" w:semiHidden="0" w:unhideWhenUsed="0"/>
+    <w:lsdException w:name="Note Level 7" w:semiHidden="0" w:unhideWhenUsed="0"/>
+    <w:lsdException w:name="Note Level 8" w:semiHidden="0" w:unhideWhenUsed="0"/>
+    <w:lsdException w:name="Note Level 9" w:semiHidden="0" w:unhideWhenUsed="0"/>
     <w:lsdException w:name="Placeholder Text" w:unhideWhenUsed="0"/>
     <w:lsdException w:name="No Spacing" w:semiHidden="0" w:uiPriority="1" w:unhideWhenUsed="0" w:qFormat="1"/>
     <w:lsdException w:name="Light Shading" w:semiHidden="0" w:uiPriority="60" w:unhideWhenUsed="0"/>
@@ -14269,10 +14542,10 @@
                   <c:v>4.039</c:v>
                 </c:pt>
                 <c:pt idx="2">
-                  <c:v>4.098</c:v>
+                  <c:v>4.097999999999999</c:v>
                 </c:pt>
                 <c:pt idx="3">
-                  <c:v>4.725</c:v>
+                  <c:v>4.724999999999999</c:v>
                 </c:pt>
                 <c:pt idx="4">
                   <c:v>4.946</c:v>
@@ -14333,7 +14606,7 @@
                   <c:v>6.746</c:v>
                 </c:pt>
                 <c:pt idx="2">
-                  <c:v>6.185</c:v>
+                  <c:v>6.184999999999999</c:v>
                 </c:pt>
                 <c:pt idx="3">
                   <c:v>6.35</c:v>
@@ -14394,16 +14667,16 @@
                   <c:v>13.233</c:v>
                 </c:pt>
                 <c:pt idx="1">
-                  <c:v>9.608</c:v>
+                  <c:v>9.607999999999998</c:v>
                 </c:pt>
                 <c:pt idx="2">
                   <c:v>6.956</c:v>
                 </c:pt>
                 <c:pt idx="3">
-                  <c:v>6.695</c:v>
+                  <c:v>6.694999999999999</c:v>
                 </c:pt>
                 <c:pt idx="4">
-                  <c:v>6.186</c:v>
+                  <c:v>6.185999999999999</c:v>
                 </c:pt>
                 <c:pt idx="5">
                   <c:v>6.901</c:v>
@@ -14464,10 +14737,10 @@
                   <c:v>10.01</c:v>
                 </c:pt>
                 <c:pt idx="3">
-                  <c:v>8.681</c:v>
+                  <c:v>8.681000000000001</c:v>
                 </c:pt>
                 <c:pt idx="4">
-                  <c:v>8.831</c:v>
+                  <c:v>8.831000000000001</c:v>
                 </c:pt>
                 <c:pt idx="5">
                   <c:v>8.39</c:v>
@@ -14487,11 +14760,11 @@
         </c:dLbls>
         <c:marker val="1"/>
         <c:smooth val="0"/>
-        <c:axId val="2117197672"/>
-        <c:axId val="2117203272"/>
+        <c:axId val="2125761608"/>
+        <c:axId val="2125754632"/>
       </c:lineChart>
       <c:catAx>
-        <c:axId val="2117197672"/>
+        <c:axId val="2125761608"/>
         <c:scaling>
           <c:orientation val="minMax"/>
         </c:scaling>
@@ -14520,7 +14793,7 @@
         <c:majorTickMark val="out"/>
         <c:minorTickMark val="none"/>
         <c:tickLblPos val="nextTo"/>
-        <c:crossAx val="2117203272"/>
+        <c:crossAx val="2125754632"/>
         <c:crosses val="autoZero"/>
         <c:auto val="1"/>
         <c:lblAlgn val="ctr"/>
@@ -14528,7 +14801,7 @@
         <c:noMultiLvlLbl val="0"/>
       </c:catAx>
       <c:valAx>
-        <c:axId val="2117203272"/>
+        <c:axId val="2125754632"/>
         <c:scaling>
           <c:orientation val="minMax"/>
         </c:scaling>
@@ -14563,7 +14836,7 @@
         <c:majorTickMark val="out"/>
         <c:minorTickMark val="none"/>
         <c:tickLblPos val="nextTo"/>
-        <c:crossAx val="2117197672"/>
+        <c:crossAx val="2125761608"/>
         <c:crosses val="autoZero"/>
         <c:crossBetween val="between"/>
       </c:valAx>
@@ -14789,7 +15062,7 @@
                   <c:v>28.283</c:v>
                 </c:pt>
                 <c:pt idx="2">
-                  <c:v>19.827</c:v>
+                  <c:v>19.82700000000001</c:v>
                 </c:pt>
                 <c:pt idx="3">
                   <c:v>16.169</c:v>
@@ -14847,10 +15120,10 @@
                   <c:v>55.882</c:v>
                 </c:pt>
                 <c:pt idx="1">
-                  <c:v>36.784</c:v>
+                  <c:v>36.78400000000001</c:v>
                 </c:pt>
                 <c:pt idx="2">
-                  <c:v>24.333</c:v>
+                  <c:v>24.33299999999999</c:v>
                 </c:pt>
                 <c:pt idx="3">
                   <c:v>20.18</c:v>
@@ -14876,11 +15149,11 @@
         </c:dLbls>
         <c:marker val="1"/>
         <c:smooth val="0"/>
-        <c:axId val="2117296760"/>
-        <c:axId val="2117501768"/>
+        <c:axId val="2125713624"/>
+        <c:axId val="2125708056"/>
       </c:lineChart>
       <c:catAx>
-        <c:axId val="2117296760"/>
+        <c:axId val="2125713624"/>
         <c:scaling>
           <c:orientation val="minMax"/>
         </c:scaling>
@@ -14909,7 +15182,7 @@
         <c:majorTickMark val="out"/>
         <c:minorTickMark val="none"/>
         <c:tickLblPos val="nextTo"/>
-        <c:crossAx val="2117501768"/>
+        <c:crossAx val="2125708056"/>
         <c:crosses val="autoZero"/>
         <c:auto val="1"/>
         <c:lblAlgn val="ctr"/>
@@ -14917,7 +15190,7 @@
         <c:noMultiLvlLbl val="0"/>
       </c:catAx>
       <c:valAx>
-        <c:axId val="2117501768"/>
+        <c:axId val="2125708056"/>
         <c:scaling>
           <c:orientation val="minMax"/>
         </c:scaling>
@@ -14952,7 +15225,7 @@
         <c:majorTickMark val="out"/>
         <c:minorTickMark val="none"/>
         <c:tickLblPos val="nextTo"/>
-        <c:crossAx val="2117296760"/>
+        <c:crossAx val="2125713624"/>
         <c:crosses val="autoZero"/>
         <c:crossBetween val="between"/>
       </c:valAx>
@@ -15117,7 +15390,7 @@
                 <c:formatCode>General</c:formatCode>
                 <c:ptCount val="6"/>
                 <c:pt idx="0">
-                  <c:v>33.224</c:v>
+                  <c:v>33.22400000000001</c:v>
                 </c:pt>
                 <c:pt idx="1">
                   <c:v>26.744</c:v>
@@ -15181,7 +15454,7 @@
                 <c:formatCode>General</c:formatCode>
                 <c:ptCount val="6"/>
                 <c:pt idx="0">
-                  <c:v>85.80500000000001</c:v>
+                  <c:v>85.805</c:v>
                 </c:pt>
                 <c:pt idx="1">
                   <c:v>38.148</c:v>
@@ -15277,11 +15550,11 @@
         </c:dLbls>
         <c:marker val="1"/>
         <c:smooth val="0"/>
-        <c:axId val="2115004568"/>
-        <c:axId val="2117757864"/>
+        <c:axId val="2125671928"/>
+        <c:axId val="2125666328"/>
       </c:lineChart>
       <c:catAx>
-        <c:axId val="2115004568"/>
+        <c:axId val="2125671928"/>
         <c:scaling>
           <c:orientation val="minMax"/>
         </c:scaling>
@@ -15310,7 +15583,7 @@
         <c:majorTickMark val="out"/>
         <c:minorTickMark val="none"/>
         <c:tickLblPos val="nextTo"/>
-        <c:crossAx val="2117757864"/>
+        <c:crossAx val="2125666328"/>
         <c:crosses val="autoZero"/>
         <c:auto val="1"/>
         <c:lblAlgn val="ctr"/>
@@ -15318,7 +15591,7 @@
         <c:noMultiLvlLbl val="0"/>
       </c:catAx>
       <c:valAx>
-        <c:axId val="2117757864"/>
+        <c:axId val="2125666328"/>
         <c:scaling>
           <c:orientation val="minMax"/>
         </c:scaling>
@@ -15353,7 +15626,7 @@
         <c:majorTickMark val="out"/>
         <c:minorTickMark val="none"/>
         <c:tickLblPos val="nextTo"/>
-        <c:crossAx val="2115004568"/>
+        <c:crossAx val="2125671928"/>
         <c:crosses val="autoZero"/>
         <c:crossBetween val="between"/>
       </c:valAx>
@@ -15530,7 +15803,7 @@
                   <c:v>10.72</c:v>
                 </c:pt>
                 <c:pt idx="4">
-                  <c:v>9.727</c:v>
+                  <c:v>9.726999999999998</c:v>
                 </c:pt>
                 <c:pt idx="5">
                   <c:v>6.583</c:v>
@@ -15585,7 +15858,7 @@
                   <c:v>9.052</c:v>
                 </c:pt>
                 <c:pt idx="1">
-                  <c:v>8.773</c:v>
+                  <c:v>8.773000000000001</c:v>
                 </c:pt>
                 <c:pt idx="2">
                   <c:v>6.963</c:v>
@@ -15649,7 +15922,7 @@
                   <c:v>30.373</c:v>
                 </c:pt>
                 <c:pt idx="1">
-                  <c:v>25.772</c:v>
+                  <c:v>25.77199999999999</c:v>
                 </c:pt>
                 <c:pt idx="2">
                   <c:v>21.056</c:v>
@@ -15678,11 +15951,11 @@
         </c:dLbls>
         <c:marker val="1"/>
         <c:smooth val="0"/>
-        <c:axId val="2141236504"/>
-        <c:axId val="2142937272"/>
+        <c:axId val="2125621528"/>
+        <c:axId val="2125615928"/>
       </c:lineChart>
       <c:catAx>
-        <c:axId val="2141236504"/>
+        <c:axId val="2125621528"/>
         <c:scaling>
           <c:orientation val="minMax"/>
         </c:scaling>
@@ -15711,7 +15984,7 @@
         <c:majorTickMark val="out"/>
         <c:minorTickMark val="none"/>
         <c:tickLblPos val="nextTo"/>
-        <c:crossAx val="2142937272"/>
+        <c:crossAx val="2125615928"/>
         <c:crosses val="autoZero"/>
         <c:auto val="1"/>
         <c:lblAlgn val="ctr"/>
@@ -15719,7 +15992,7 @@
         <c:noMultiLvlLbl val="0"/>
       </c:catAx>
       <c:valAx>
-        <c:axId val="2142937272"/>
+        <c:axId val="2125615928"/>
         <c:scaling>
           <c:orientation val="minMax"/>
         </c:scaling>
@@ -15754,7 +16027,7 @@
         <c:majorTickMark val="out"/>
         <c:minorTickMark val="none"/>
         <c:tickLblPos val="nextTo"/>
-        <c:crossAx val="2141236504"/>
+        <c:crossAx val="2125621528"/>
         <c:crosses val="autoZero"/>
         <c:crossBetween val="between"/>
       </c:valAx>
@@ -15855,13 +16128,13 @@
                 <c:formatCode>General</c:formatCode>
                 <c:ptCount val="6"/>
                 <c:pt idx="0">
-                  <c:v>8.771000000000001</c:v>
+                  <c:v>8.770999999999998</c:v>
                 </c:pt>
                 <c:pt idx="1">
                   <c:v>10.129</c:v>
                 </c:pt>
                 <c:pt idx="2">
-                  <c:v>9.494</c:v>
+                  <c:v>9.494000000000001</c:v>
                 </c:pt>
                 <c:pt idx="3">
                   <c:v>10.737</c:v>
@@ -15998,7 +16271,7 @@
                   <c:v>14.621</c:v>
                 </c:pt>
                 <c:pt idx="5">
-                  <c:v>17.493</c:v>
+                  <c:v>17.49299999999999</c:v>
                 </c:pt>
               </c:numCache>
             </c:numRef>
@@ -16050,19 +16323,19 @@
                   <c:v>54.701</c:v>
                 </c:pt>
                 <c:pt idx="1">
-                  <c:v>38.8</c:v>
+                  <c:v>38.80000000000001</c:v>
                 </c:pt>
                 <c:pt idx="2">
                   <c:v>41.514</c:v>
                 </c:pt>
                 <c:pt idx="3">
-                  <c:v>33.821</c:v>
+                  <c:v>33.82100000000001</c:v>
                 </c:pt>
                 <c:pt idx="4">
                   <c:v>32.97</c:v>
                 </c:pt>
                 <c:pt idx="5">
-                  <c:v>33.601</c:v>
+                  <c:v>33.60100000000001</c:v>
                 </c:pt>
               </c:numCache>
             </c:numRef>
@@ -16079,11 +16352,11 @@
         </c:dLbls>
         <c:marker val="1"/>
         <c:smooth val="0"/>
-        <c:axId val="2058092856"/>
-        <c:axId val="2058314056"/>
+        <c:axId val="2125580616"/>
+        <c:axId val="2125575016"/>
       </c:lineChart>
       <c:catAx>
-        <c:axId val="2058092856"/>
+        <c:axId val="2125580616"/>
         <c:scaling>
           <c:orientation val="minMax"/>
         </c:scaling>
@@ -16112,7 +16385,7 @@
         <c:majorTickMark val="out"/>
         <c:minorTickMark val="none"/>
         <c:tickLblPos val="nextTo"/>
-        <c:crossAx val="2058314056"/>
+        <c:crossAx val="2125575016"/>
         <c:crosses val="autoZero"/>
         <c:auto val="1"/>
         <c:lblAlgn val="ctr"/>
@@ -16120,7 +16393,7 @@
         <c:noMultiLvlLbl val="0"/>
       </c:catAx>
       <c:valAx>
-        <c:axId val="2058314056"/>
+        <c:axId val="2125575016"/>
         <c:scaling>
           <c:orientation val="minMax"/>
         </c:scaling>
@@ -16155,7 +16428,7 @@
         <c:majorTickMark val="out"/>
         <c:minorTickMark val="none"/>
         <c:tickLblPos val="nextTo"/>
-        <c:crossAx val="2058092856"/>
+        <c:crossAx val="2125580616"/>
         <c:crosses val="autoZero"/>
         <c:crossBetween val="between"/>
       </c:valAx>
@@ -16463,7 +16736,7 @@
                   <c:v>42.111</c:v>
                 </c:pt>
                 <c:pt idx="5">
-                  <c:v>39.126</c:v>
+                  <c:v>39.12600000000001</c:v>
                 </c:pt>
               </c:numCache>
             </c:numRef>
@@ -16480,11 +16753,11 @@
         </c:dLbls>
         <c:marker val="1"/>
         <c:smooth val="0"/>
-        <c:axId val="2142564248"/>
-        <c:axId val="2142506536"/>
+        <c:axId val="2125539304"/>
+        <c:axId val="2125533704"/>
       </c:lineChart>
       <c:catAx>
-        <c:axId val="2142564248"/>
+        <c:axId val="2125539304"/>
         <c:scaling>
           <c:orientation val="minMax"/>
         </c:scaling>
@@ -16513,7 +16786,7 @@
         <c:majorTickMark val="out"/>
         <c:minorTickMark val="none"/>
         <c:tickLblPos val="nextTo"/>
-        <c:crossAx val="2142506536"/>
+        <c:crossAx val="2125533704"/>
         <c:crosses val="autoZero"/>
         <c:auto val="1"/>
         <c:lblAlgn val="ctr"/>
@@ -16521,7 +16794,7 @@
         <c:noMultiLvlLbl val="0"/>
       </c:catAx>
       <c:valAx>
-        <c:axId val="2142506536"/>
+        <c:axId val="2125533704"/>
         <c:scaling>
           <c:orientation val="minMax"/>
         </c:scaling>
@@ -16556,7 +16829,7 @@
         <c:majorTickMark val="out"/>
         <c:minorTickMark val="none"/>
         <c:tickLblPos val="nextTo"/>
-        <c:crossAx val="2142564248"/>
+        <c:crossAx val="2125539304"/>
         <c:crosses val="autoZero"/>
         <c:crossBetween val="between"/>
       </c:valAx>

</xml_diff>